<commit_message>
Update cv down load and skill
</commit_message>
<xml_diff>
--- a/CV_NguyenThanhCong.docx
+++ b/CV_NguyenThanhCong.docx
@@ -5,10 +5,21 @@
     <w:p>
       <w:pPr>
         <w:pStyle w:val="Heading1"/>
+        <w:tabs>
+          <w:tab w:val="left" w:pos="720"/>
+          <w:tab w:val="left" w:pos="1440"/>
+          <w:tab w:val="left" w:pos="2160"/>
+          <w:tab w:val="left" w:pos="2880"/>
+          <w:tab w:val="left" w:pos="3600"/>
+          <w:tab w:val="right" w:pos="9602"/>
+        </w:tabs>
         <w:ind w:left="123" w:hanging="3"/>
       </w:pPr>
       <w:r>
         <w:t>PERSONAL DETAILS</w:t>
+      </w:r>
+      <w:r>
+        <w:tab/>
       </w:r>
       <w:r>
         <w:tab/>
@@ -836,31 +847,25 @@
         <w:rPr>
           <w:rFonts w:eastAsia="Ubuno"/>
         </w:rPr>
-        <w:t>Brand web (</w:t>
+        <w:t>Resume (</w:t>
+      </w:r>
+      <w:r>
+        <w:rPr>
+          <w:rFonts w:eastAsia="Ubuno"/>
+        </w:rPr>
+        <w:t xml:space="preserve"> </w:t>
       </w:r>
       <w:hyperlink r:id="rId9" w:history="1">
         <w:r>
           <w:rPr>
             <w:rStyle w:val="Hyperlink"/>
-            <w:rFonts w:eastAsia="Ubuno"/>
           </w:rPr>
-          <w:t>https://congnt98.github.io/b</w:t>
-        </w:r>
-        <w:r>
-          <w:rPr>
-            <w:rStyle w:val="Hyperlink"/>
-            <w:rFonts w:eastAsia="Ubuno"/>
-          </w:rPr>
-          <w:t>r</w:t>
-        </w:r>
-        <w:r>
-          <w:rPr>
-            <w:rStyle w:val="Hyperlink"/>
-            <w:rFonts w:eastAsia="Ubuno"/>
-          </w:rPr>
-          <w:t>and/</w:t>
+          <w:t>https://congnt98.github.io/ResumeCV/</w:t>
         </w:r>
       </w:hyperlink>
+      <w:r>
+        <w:t xml:space="preserve"> </w:t>
+      </w:r>
       <w:r>
         <w:rPr>
           <w:rFonts w:eastAsia="Ubuno"/>
@@ -887,16 +892,8 @@
     </w:p>
     <w:p>
       <w:pPr>
-        <w:pStyle w:val="ListParagraph"/>
-        <w:numPr>
-          <w:ilvl w:val="0"/>
-          <w:numId w:val="21"/>
-        </w:numPr>
         <w:ind w:leftChars="0" w:firstLineChars="0"/>
       </w:pPr>
-      <w:r>
-        <w:t>Implemented modern design principles and optimized for performance across devices</w:t>
-      </w:r>
     </w:p>
     <w:p>
       <w:pPr>

</xml_diff>